<commit_message>
fixed the test and fixed another empty stack exception
</commit_message>
<xml_diff>
--- a/HH2UnoHonor2/Honor Homework 2.docx
+++ b/HH2UnoHonor2/Honor Homework 2.docx
@@ -179,8 +179,40 @@
       </w:r>
     </w:p>
     <w:p>
-      <w:bookmarkStart w:id="0" w:name="_GoBack"/>
-      <w:bookmarkEnd w:id="0"/>
+      <w:r>
+        <w:t xml:space="preserve">The </w:t>
+      </w:r>
+      <w:proofErr w:type="spellStart"/>
+      <w:r>
+        <w:t>playgame</w:t>
+      </w:r>
+      <w:proofErr w:type="spellEnd"/>
+      <w:r>
+        <w:t xml:space="preserve"> is very long. However, since the code is working currently</w:t>
+      </w:r>
+      <w:r>
+        <w:t xml:space="preserve"> and it’s so convoluted</w:t>
+      </w:r>
+      <w:r>
+        <w:t>, I’ve decided to separate my own code</w:t>
+      </w:r>
+      <w:r>
+        <w:t xml:space="preserve"> with low coupling</w:t>
+      </w:r>
+      <w:r>
+        <w:t xml:space="preserve"> as much as possible from the </w:t>
+      </w:r>
+      <w:proofErr w:type="spellStart"/>
+      <w:r>
+        <w:t>playgame</w:t>
+      </w:r>
+      <w:proofErr w:type="spellEnd"/>
+      <w:r>
+        <w:t xml:space="preserve"> method so that I didn’t need to deal too much with it</w:t>
+      </w:r>
+      <w:r>
+        <w:t xml:space="preserve"> with high cohesion within my classes and methods.</w:t>
+      </w:r>
     </w:p>
     <w:p>
       <w:pPr>
@@ -243,27 +275,109 @@
       </w:r>
     </w:p>
     <w:p>
-      <w:r>
-        <w:t>How about the tests?</w:t>
-      </w:r>
-    </w:p>
-    <w:p>
-      <w:r>
+      <w:pPr>
+        <w:rPr>
+          <w:b/>
+        </w:rPr>
+      </w:pPr>
+      <w:r>
+        <w:rPr>
+          <w:b/>
+        </w:rPr>
         <w:t xml:space="preserve">One of the tests fails – why? </w:t>
       </w:r>
     </w:p>
     <w:p>
       <w:r>
-        <w:t xml:space="preserve">Fix the test (the problem is with the test – not with the code – why can’t you just change the code?).  </w:t>
-      </w:r>
-    </w:p>
-    <w:p>
-      <w:r>
         <w:lastRenderedPageBreak/>
+        <w:t xml:space="preserve">The </w:t>
+      </w:r>
+      <w:proofErr w:type="spellStart"/>
+      <w:r>
+        <w:t>UnoCard</w:t>
+      </w:r>
+      <w:proofErr w:type="spellEnd"/>
+      <w:r>
+        <w:t xml:space="preserve"> equals method was checking &amp;&amp; for the cards’ ids which were different.</w:t>
+      </w:r>
+      <w:r>
+        <w:t xml:space="preserve"> But that’s changing the code. Since </w:t>
+      </w:r>
+      <w:proofErr w:type="gramStart"/>
+      <w:r>
+        <w:t>the .contains</w:t>
+      </w:r>
+      <w:proofErr w:type="gramEnd"/>
+      <w:r>
+        <w:t xml:space="preserve"> method and the equals method are doing there job correctly. The contains should return a false. Therefore, changing the asserts to false will fix the test.</w:t>
+      </w:r>
+      <w:bookmarkStart w:id="0" w:name="_GoBack"/>
+      <w:bookmarkEnd w:id="0"/>
+    </w:p>
+    <w:p>
+      <w:pPr>
+        <w:rPr>
+          <w:b/>
+        </w:rPr>
+      </w:pPr>
+      <w:r>
+        <w:rPr>
+          <w:b/>
+        </w:rPr>
         <w:t>Are there any questionable design decisions or places where bugs could creep in depending on how methods are used? Is the visibility of attributes and methods appropriate?</w:t>
       </w:r>
     </w:p>
-    <w:p/>
+    <w:p>
+      <w:r>
+        <w:t xml:space="preserve">The </w:t>
+      </w:r>
+      <w:proofErr w:type="spellStart"/>
+      <w:r>
+        <w:t>playgame</w:t>
+      </w:r>
+      <w:proofErr w:type="spellEnd"/>
+      <w:r>
+        <w:t xml:space="preserve"> method has many if statements with convoluted structural choices. The cohesion for methods inside the </w:t>
+      </w:r>
+      <w:proofErr w:type="spellStart"/>
+      <w:r>
+        <w:t>PlayUno</w:t>
+      </w:r>
+      <w:proofErr w:type="spellEnd"/>
+      <w:r>
+        <w:t xml:space="preserve"> class is very low and the responsibility is very diffused. </w:t>
+      </w:r>
+      <w:r>
+        <w:t xml:space="preserve">The visibility of attributes and methods are mostly appropriate. However, due to the high coupling between classes, there are </w:t>
+      </w:r>
+      <w:r>
+        <w:t xml:space="preserve">many occasions where </w:t>
+      </w:r>
+      <w:r>
+        <w:t xml:space="preserve">many “dots” for calling methods </w:t>
+      </w:r>
+      <w:r>
+        <w:t>is a necessity.</w:t>
+      </w:r>
+    </w:p>
+    <w:p>
+      <w:pPr>
+        <w:rPr>
+          <w:b/>
+        </w:rPr>
+      </w:pPr>
+      <w:r>
+        <w:rPr>
+          <w:b/>
+        </w:rPr>
+        <w:t>Third Strategy:</w:t>
+      </w:r>
+    </w:p>
+    <w:p>
+      <w:r>
+        <w:t>Simply plays the lowest pointed card in the computer’s hand.</w:t>
+      </w:r>
+    </w:p>
     <w:sectPr>
       <w:pgSz w:w="12240" w:h="15840"/>
       <w:pgMar w:top="1440" w:right="1440" w:bottom="1440" w:left="1440" w:header="720" w:footer="720" w:gutter="0"/>

</xml_diff>